<commit_message>
Added handshake and communication
</commit_message>
<xml_diff>
--- a/Report.docx
+++ b/Report.docx
@@ -103,7 +103,25 @@
           <w:sz w:val="32"/>
           <w:szCs w:val="32"/>
         </w:rPr>
-        <w:t xml:space="preserve"> ()</w:t>
+        <w:t xml:space="preserve"> (</w:t>
+      </w:r>
+      <w:ins w:id="1" w:author="Jonathan Bui" w:date="2021-04-16T16:42:00Z">
+        <w:r>
+          <w:rPr>
+            <w:rFonts w:ascii="Arial" w:hAnsi="Arial" w:cs="Arial"/>
+            <w:sz w:val="32"/>
+            <w:szCs w:val="32"/>
+          </w:rPr>
+          <w:t>45965188</w:t>
+        </w:r>
+      </w:ins>
+      <w:r>
+        <w:rPr>
+          <w:rFonts w:ascii="Arial" w:hAnsi="Arial" w:cs="Arial"/>
+          <w:sz w:val="32"/>
+          <w:szCs w:val="32"/>
+        </w:rPr>
+        <w:t>)</w:t>
       </w:r>
       <w:r>
         <w:rPr>
@@ -202,25 +220,7 @@
           <w:sz w:val="32"/>
           <w:szCs w:val="32"/>
         </w:rPr>
-        <w:t xml:space="preserve">This project is a client-side job schedular with the goal to connect to a job server and schedule all jobs to the first one of the largest server </w:t>
-      </w:r>
-      <w:proofErr w:type="gramStart"/>
-      <w:r>
-        <w:rPr>
-          <w:rFonts w:ascii="Arial" w:hAnsi="Arial" w:cs="Arial"/>
-          <w:sz w:val="32"/>
-          <w:szCs w:val="32"/>
-        </w:rPr>
-        <w:t>type</w:t>
-      </w:r>
-      <w:proofErr w:type="gramEnd"/>
-      <w:r>
-        <w:rPr>
-          <w:rFonts w:ascii="Arial" w:hAnsi="Arial" w:cs="Arial"/>
-          <w:sz w:val="32"/>
-          <w:szCs w:val="32"/>
-        </w:rPr>
-        <w:t>, which is the one with the highest core count in the server list.</w:t>
+        <w:t>This project is a client-side job schedular with the goal to connect to a job server and schedule all jobs to the first one of the largest server type, which is the one with the highest core count in the server list.</w:t>
       </w:r>
     </w:p>
     <w:p>
@@ -310,6 +310,7 @@
     <w:p>
       <w:pPr>
         <w:rPr>
+          <w:ins w:id="2" w:author="Jonathan Bui" w:date="2021-04-16T13:06:00Z"/>
           <w:rFonts w:ascii="Arial" w:hAnsi="Arial" w:cs="Arial"/>
           <w:color w:val="70AD47" w:themeColor="accent6"/>
           <w:sz w:val="32"/>
@@ -330,27 +331,131 @@
       <w:pPr>
         <w:rPr>
           <w:rFonts w:ascii="Arial" w:hAnsi="Arial" w:cs="Arial"/>
-          <w:sz w:val="32"/>
-          <w:szCs w:val="32"/>
-        </w:rPr>
-      </w:pPr>
-    </w:p>
-    <w:p>
-      <w:pPr>
-        <w:rPr>
+          <w:color w:val="000000" w:themeColor="text1"/>
+          <w:sz w:val="32"/>
+          <w:szCs w:val="32"/>
+          <w:rPrChange w:id="3" w:author="Jonathan Bui" w:date="2021-04-16T13:06:00Z">
+            <w:rPr>
+              <w:rFonts w:ascii="Arial" w:hAnsi="Arial" w:cs="Arial"/>
+              <w:color w:val="70AD47" w:themeColor="accent6"/>
+              <w:sz w:val="32"/>
+              <w:szCs w:val="32"/>
+            </w:rPr>
+          </w:rPrChange>
+        </w:rPr>
+      </w:pPr>
+      <w:ins w:id="4" w:author="Jonathan Bui" w:date="2021-04-16T13:06:00Z">
+        <w:r>
+          <w:rPr>
+            <w:rFonts w:ascii="Arial" w:hAnsi="Arial" w:cs="Arial"/>
+            <w:color w:val="000000" w:themeColor="text1"/>
+            <w:sz w:val="32"/>
+            <w:szCs w:val="32"/>
+          </w:rPr>
+          <w:t xml:space="preserve">The system uses byte streams to send and receive messages </w:t>
+        </w:r>
+      </w:ins>
+      <w:ins w:id="5" w:author="Jonathan Bui" w:date="2021-04-16T13:07:00Z">
+        <w:r>
+          <w:rPr>
+            <w:rFonts w:ascii="Arial" w:hAnsi="Arial" w:cs="Arial"/>
+            <w:color w:val="000000" w:themeColor="text1"/>
+            <w:sz w:val="32"/>
+            <w:szCs w:val="32"/>
+          </w:rPr>
+          <w:t xml:space="preserve">between client and server. Specifically, the client uses a </w:t>
+        </w:r>
+        <w:proofErr w:type="spellStart"/>
+        <w:r>
+          <w:rPr>
+            <w:rFonts w:ascii="Arial" w:hAnsi="Arial" w:cs="Arial"/>
+            <w:color w:val="000000" w:themeColor="text1"/>
+            <w:sz w:val="32"/>
+            <w:szCs w:val="32"/>
+          </w:rPr>
+          <w:t>BufferedReader</w:t>
+        </w:r>
+        <w:proofErr w:type="spellEnd"/>
+        <w:r>
+          <w:rPr>
+            <w:rFonts w:ascii="Arial" w:hAnsi="Arial" w:cs="Arial"/>
+            <w:color w:val="000000" w:themeColor="text1"/>
+            <w:sz w:val="32"/>
+            <w:szCs w:val="32"/>
+          </w:rPr>
+          <w:t xml:space="preserve"> to read messages and a </w:t>
+        </w:r>
+        <w:proofErr w:type="spellStart"/>
+        <w:r>
+          <w:rPr>
+            <w:rFonts w:ascii="Arial" w:hAnsi="Arial" w:cs="Arial"/>
+            <w:color w:val="000000" w:themeColor="text1"/>
+            <w:sz w:val="32"/>
+            <w:szCs w:val="32"/>
+          </w:rPr>
+          <w:t>DataOutputStream</w:t>
+        </w:r>
+        <w:proofErr w:type="spellEnd"/>
+        <w:r>
+          <w:rPr>
+            <w:rFonts w:ascii="Arial" w:hAnsi="Arial" w:cs="Arial"/>
+            <w:color w:val="000000" w:themeColor="text1"/>
+            <w:sz w:val="32"/>
+            <w:szCs w:val="32"/>
+          </w:rPr>
+          <w:t xml:space="preserve"> to send messages.</w:t>
+        </w:r>
+      </w:ins>
+    </w:p>
+    <w:p>
+      <w:pPr>
+        <w:rPr>
+          <w:rFonts w:ascii="Arial" w:hAnsi="Arial" w:cs="Arial"/>
+          <w:sz w:val="32"/>
+          <w:szCs w:val="32"/>
+        </w:rPr>
+      </w:pPr>
+    </w:p>
+    <w:p>
+      <w:pPr>
+        <w:rPr>
+          <w:ins w:id="6" w:author="Jonathan Bui" w:date="2021-04-16T16:41:00Z"/>
           <w:rFonts w:ascii="Arial" w:hAnsi="Arial" w:cs="Arial"/>
           <w:color w:val="70AD47" w:themeColor="accent6"/>
           <w:sz w:val="32"/>
           <w:szCs w:val="32"/>
         </w:rPr>
       </w:pPr>
-      <w:r>
-        <w:rPr>
+    </w:p>
+    <w:p>
+      <w:pPr>
+        <w:rPr>
+          <w:ins w:id="7" w:author="Jonathan Bui" w:date="2021-04-16T16:41:00Z"/>
           <w:rFonts w:ascii="Arial" w:hAnsi="Arial" w:cs="Arial"/>
           <w:color w:val="70AD47" w:themeColor="accent6"/>
           <w:sz w:val="32"/>
           <w:szCs w:val="32"/>
         </w:rPr>
+      </w:pPr>
+    </w:p>
+    <w:p>
+      <w:pPr>
+        <w:rPr>
+          <w:ins w:id="8" w:author="Jonathan Bui" w:date="2021-04-16T13:08:00Z"/>
+          <w:rFonts w:ascii="Arial" w:hAnsi="Arial" w:cs="Arial"/>
+          <w:color w:val="70AD47" w:themeColor="accent6"/>
+          <w:sz w:val="32"/>
+          <w:szCs w:val="32"/>
+        </w:rPr>
+      </w:pPr>
+      <w:r>
+        <w:rPr>
+          <w:rFonts w:ascii="Arial" w:hAnsi="Arial" w:cs="Arial"/>
+          <w:color w:val="70AD47" w:themeColor="accent6"/>
+          <w:sz w:val="32"/>
+          <w:szCs w:val="32"/>
+        </w:rPr>
+        <w:lastRenderedPageBreak/>
         <w:t>Handshake protocol:</w:t>
       </w:r>
     </w:p>
@@ -360,6 +465,43 @@
           <w:rFonts w:ascii="Arial" w:hAnsi="Arial" w:cs="Arial"/>
           <w:sz w:val="32"/>
           <w:szCs w:val="32"/>
+          <w:rPrChange w:id="9" w:author="Jonathan Bui" w:date="2021-04-16T13:08:00Z">
+            <w:rPr>
+              <w:rFonts w:ascii="Arial" w:hAnsi="Arial" w:cs="Arial"/>
+              <w:color w:val="70AD47" w:themeColor="accent6"/>
+              <w:sz w:val="32"/>
+              <w:szCs w:val="32"/>
+            </w:rPr>
+          </w:rPrChange>
+        </w:rPr>
+      </w:pPr>
+      <w:ins w:id="10" w:author="Jonathan Bui" w:date="2021-04-16T16:33:00Z">
+        <w:r>
+          <w:rPr>
+            <w:rFonts w:ascii="Arial" w:hAnsi="Arial" w:cs="Arial"/>
+            <w:sz w:val="32"/>
+            <w:szCs w:val="32"/>
+          </w:rPr>
+          <w:t xml:space="preserve">The handshake protocol involves the sending and receiving of specific messages between the client and the server. The client initiates the handshake with “HELO” and waits an “OK” response from the server. </w:t>
+        </w:r>
+      </w:ins>
+      <w:ins w:id="11" w:author="Jonathan Bui" w:date="2021-04-16T16:34:00Z">
+        <w:r>
+          <w:rPr>
+            <w:rFonts w:ascii="Arial" w:hAnsi="Arial" w:cs="Arial"/>
+            <w:sz w:val="32"/>
+            <w:szCs w:val="32"/>
+          </w:rPr>
+          <w:t>The client then authenticates with “AUTH (login)” and waits an “OK” response. The client will then send “REDY” and wait for jobs to schedule.</w:t>
+        </w:r>
+      </w:ins>
+    </w:p>
+    <w:p>
+      <w:pPr>
+        <w:rPr>
+          <w:rFonts w:ascii="Arial" w:hAnsi="Arial" w:cs="Arial"/>
+          <w:sz w:val="32"/>
+          <w:szCs w:val="32"/>
         </w:rPr>
       </w:pPr>
     </w:p>
@@ -432,16 +574,7 @@
           <w:sz w:val="32"/>
           <w:szCs w:val="32"/>
         </w:rPr>
-        <w:t xml:space="preserve">The system will use the GETS command to have the server send a list of server data.  It will then parse this data into an array of server objects and sort in ascending order first by core </w:t>
-      </w:r>
-      <w:r>
-        <w:rPr>
-          <w:rFonts w:ascii="Arial" w:hAnsi="Arial" w:cs="Arial"/>
-          <w:sz w:val="32"/>
-          <w:szCs w:val="32"/>
-        </w:rPr>
-        <w:lastRenderedPageBreak/>
-        <w:t>count then name. It will then loop backwards from the end of the server to find the first of the largest core count server.</w:t>
+        <w:t>The system will use the GETS command to have the server send a list of server data.  It will then parse this data into an array of server objects and sort in ascending order first by core count then name. It will then loop backwards from the end of the server to find the first of the largest core count server.</w:t>
       </w:r>
     </w:p>
     <w:p>
@@ -535,6 +668,16 @@
         </w:rPr>
         <w:t>: design philosophy, considerations and constraints, functionalities of each simulator component focusing on the client-side simulator.</w:t>
       </w:r>
+    </w:p>
+    <w:p>
+      <w:pPr>
+        <w:rPr>
+          <w:ins w:id="12" w:author="Jonathan Bui" w:date="2021-04-16T16:42:00Z"/>
+          <w:rFonts w:ascii="Arial" w:hAnsi="Arial" w:cs="Arial"/>
+          <w:sz w:val="32"/>
+          <w:szCs w:val="32"/>
+        </w:rPr>
+      </w:pPr>
     </w:p>
     <w:p>
       <w:pPr>
@@ -588,50 +731,31 @@
           <w:sz w:val="32"/>
           <w:szCs w:val="32"/>
         </w:rPr>
-        <w:t xml:space="preserve">: brief description of any implementation specific information including technologies, techniques, software libraries and data structures used. How each of components/functions of your simulator is implemented including who </w:t>
-      </w:r>
-      <w:proofErr w:type="gramStart"/>
-      <w:r>
-        <w:rPr>
-          <w:rFonts w:ascii="Arial" w:hAnsi="Arial" w:cs="Arial"/>
-          <w:color w:val="FF0000"/>
-          <w:sz w:val="32"/>
-          <w:szCs w:val="32"/>
-        </w:rPr>
-        <w:t>is in charge of</w:t>
-      </w:r>
-      <w:proofErr w:type="gramEnd"/>
-      <w:r>
-        <w:rPr>
-          <w:rFonts w:ascii="Arial" w:hAnsi="Arial" w:cs="Arial"/>
-          <w:color w:val="FF0000"/>
-          <w:sz w:val="32"/>
-          <w:szCs w:val="32"/>
-        </w:rPr>
-        <w:t xml:space="preserve"> which function(s) and how they have led the design and development.</w:t>
-      </w:r>
-    </w:p>
-    <w:p>
-      <w:pPr>
-        <w:rPr>
-          <w:rFonts w:ascii="Arial" w:hAnsi="Arial" w:cs="Arial"/>
-          <w:sz w:val="32"/>
-          <w:szCs w:val="32"/>
-        </w:rPr>
-      </w:pPr>
-    </w:p>
-    <w:p>
-      <w:pPr>
-        <w:rPr>
-          <w:rFonts w:ascii="Arial" w:hAnsi="Arial" w:cs="Arial"/>
-          <w:sz w:val="32"/>
-          <w:szCs w:val="32"/>
-        </w:rPr>
-      </w:pPr>
-    </w:p>
-    <w:p>
-      <w:pPr>
-        <w:rPr>
+        <w:t>: brief description of any implementation specific information including technologies, techniques, software libraries and data structures used. How each of components/functions of your simulator is implemented including who is in charge of which function(s) and how they have led the design and development.</w:t>
+      </w:r>
+    </w:p>
+    <w:p>
+      <w:pPr>
+        <w:rPr>
+          <w:rFonts w:ascii="Arial" w:hAnsi="Arial" w:cs="Arial"/>
+          <w:sz w:val="32"/>
+          <w:szCs w:val="32"/>
+        </w:rPr>
+      </w:pPr>
+    </w:p>
+    <w:p>
+      <w:pPr>
+        <w:rPr>
+          <w:rFonts w:ascii="Arial" w:hAnsi="Arial" w:cs="Arial"/>
+          <w:sz w:val="32"/>
+          <w:szCs w:val="32"/>
+        </w:rPr>
+      </w:pPr>
+    </w:p>
+    <w:p>
+      <w:pPr>
+        <w:rPr>
+          <w:ins w:id="13" w:author="Jonathan Bui" w:date="2021-04-16T13:05:00Z"/>
           <w:rFonts w:ascii="Arial" w:hAnsi="Arial" w:cs="Arial"/>
           <w:sz w:val="32"/>
           <w:szCs w:val="32"/>
@@ -710,7 +834,6 @@
         <w:t xml:space="preserve"> and core count in a class. Hold each server class in an array and sort using the </w:t>
       </w:r>
       <w:proofErr w:type="spellStart"/>
-      <w:proofErr w:type="gramStart"/>
       <w:r>
         <w:rPr>
           <w:rFonts w:ascii="Arial" w:hAnsi="Arial" w:cs="Arial"/>
@@ -720,7 +843,6 @@
         <w:t>arrays.sort</w:t>
       </w:r>
       <w:proofErr w:type="spellEnd"/>
-      <w:proofErr w:type="gramEnd"/>
       <w:r>
         <w:rPr>
           <w:rFonts w:ascii="Arial" w:hAnsi="Arial" w:cs="Arial"/>
@@ -769,6 +891,25 @@
         </w:rPr>
         <w:t xml:space="preserve"> Then the program loops backwards from the end of the array to find the first of the largest as the list is in ascending order.</w:t>
       </w:r>
+    </w:p>
+    <w:p>
+      <w:pPr>
+        <w:rPr>
+          <w:ins w:id="14" w:author="Jonathan Bui" w:date="2021-04-16T13:05:00Z"/>
+          <w:rFonts w:ascii="Arial" w:hAnsi="Arial" w:cs="Arial"/>
+          <w:sz w:val="32"/>
+          <w:szCs w:val="32"/>
+        </w:rPr>
+      </w:pPr>
+    </w:p>
+    <w:p>
+      <w:pPr>
+        <w:rPr>
+          <w:rFonts w:ascii="Arial" w:hAnsi="Arial" w:cs="Arial"/>
+          <w:sz w:val="32"/>
+          <w:szCs w:val="32"/>
+        </w:rPr>
+      </w:pPr>
     </w:p>
     <w:p>
       <w:pPr>
@@ -830,6 +971,14 @@
     </w:sectPr>
   </w:body>
 </w:document>
+</file>
+
+<file path=word/people.xml><?xml version="1.0" encoding="utf-8"?>
+<w15:people xmlns:wpc="http://schemas.microsoft.com/office/word/2010/wordprocessingCanvas" xmlns:cx="http://schemas.microsoft.com/office/drawing/2014/chartex" xmlns:cx1="http://schemas.microsoft.com/office/drawing/2015/9/8/chartex" xmlns:cx2="http://schemas.microsoft.com/office/drawing/2015/10/21/chartex" xmlns:cx3="http://schemas.microsoft.com/office/drawing/2016/5/9/chartex" xmlns:cx4="http://schemas.microsoft.com/office/drawing/2016/5/10/chartex" xmlns:cx5="http://schemas.microsoft.com/office/drawing/2016/5/11/chartex" xmlns:cx6="http://schemas.microsoft.com/office/drawing/2016/5/12/chartex" xmlns:cx7="http://schemas.microsoft.com/office/drawing/2016/5/13/chartex" xmlns:cx8="http://schemas.microsoft.com/office/drawing/2016/5/14/chartex" xmlns:mc="http://schemas.openxmlformats.org/markup-compatibility/2006" xmlns:aink="http://schemas.microsoft.com/office/drawing/2016/ink" xmlns:am3d="http://schemas.microsoft.com/office/drawing/2017/model3d" xmlns:o="urn:schemas-microsoft-com:office:office" xmlns:r="http://schemas.openxmlformats.org/officeDocument/2006/relationships" xmlns:m="http://schemas.openxmlformats.org/officeDocument/2006/math" xmlns:v="urn:schemas-microsoft-com:vml" xmlns:wp14="http://schemas.microsoft.com/office/word/2010/wordprocessingDrawing" xmlns:wp="http://schemas.openxmlformats.org/drawingml/2006/wordprocessingDrawing" xmlns:w10="urn:schemas-microsoft-com:office:word" xmlns:w="http://schemas.openxmlformats.org/wordprocessingml/2006/main" xmlns:w14="http://schemas.microsoft.com/office/word/2010/wordml" xmlns:w15="http://schemas.microsoft.com/office/word/2012/wordml" xmlns:w16cex="http://schemas.microsoft.com/office/word/2018/wordml/cex" xmlns:w16cid="http://schemas.microsoft.com/office/word/2016/wordml/cid" xmlns:w16="http://schemas.microsoft.com/office/word/2018/wordml" xmlns:w16sdtdh="http://schemas.microsoft.com/office/word/2020/wordml/sdtdatahash" xmlns:w16se="http://schemas.microsoft.com/office/word/2015/wordml/symex" xmlns:wpg="http://schemas.microsoft.com/office/word/2010/wordprocessingGroup" xmlns:wpi="http://schemas.microsoft.com/office/word/2010/wordprocessingInk" xmlns:wne="http://schemas.microsoft.com/office/word/2006/wordml" xmlns:wps="http://schemas.microsoft.com/office/word/2010/wordprocessingShape" mc:Ignorable="w14 w15 w16se w16cid w16 w16cex w16sdtdh wp14">
+  <w15:person w15:author="Jonathan Bui">
+    <w15:presenceInfo w15:providerId="Windows Live" w15:userId="86de024f8fc5b775"/>
+  </w15:person>
+</w15:people>
 </file>
 
 <file path=word/styles.xml><?xml version="1.0" encoding="utf-8"?>

</xml_diff>

<commit_message>
Added scheduling to report
Added scheduling to System overview
Added scheduling to implementation
</commit_message>
<xml_diff>
--- a/Report.docx
+++ b/Report.docx
@@ -129,25 +129,33 @@
           <w:sz w:val="32"/>
           <w:szCs w:val="32"/>
         </w:rPr>
-        <w:t xml:space="preserve">, Jonathan </w:t>
-      </w:r>
-      <w:proofErr w:type="spellStart"/>
-      <w:r>
-        <w:rPr>
-          <w:rFonts w:ascii="Arial" w:hAnsi="Arial" w:cs="Arial"/>
-          <w:sz w:val="32"/>
-          <w:szCs w:val="32"/>
-        </w:rPr>
-        <w:t>Skirtun</w:t>
-      </w:r>
-      <w:proofErr w:type="spellEnd"/>
-      <w:r>
-        <w:rPr>
-          <w:rFonts w:ascii="Arial" w:hAnsi="Arial" w:cs="Arial"/>
-          <w:sz w:val="32"/>
-          <w:szCs w:val="32"/>
-        </w:rPr>
-        <w:t xml:space="preserve"> ().</w:t>
+        <w:t>, Jonathan Skirtun</w:t>
+      </w:r>
+      <w:r>
+        <w:rPr>
+          <w:rFonts w:ascii="Arial" w:hAnsi="Arial" w:cs="Arial"/>
+          <w:sz w:val="32"/>
+          <w:szCs w:val="32"/>
+        </w:rPr>
+        <w:t xml:space="preserve"> (</w:t>
+      </w:r>
+      <w:ins w:id="2" w:author="Jonathan Skirtun" w:date="2021-04-16T23:29:00Z">
+        <w:r>
+          <w:rPr>
+            <w:rFonts w:ascii="Arial" w:hAnsi="Arial" w:cs="Arial"/>
+            <w:sz w:val="32"/>
+            <w:szCs w:val="32"/>
+          </w:rPr>
+          <w:t>45982333</w:t>
+        </w:r>
+      </w:ins>
+      <w:r>
+        <w:rPr>
+          <w:rFonts w:ascii="Arial" w:hAnsi="Arial" w:cs="Arial"/>
+          <w:sz w:val="32"/>
+          <w:szCs w:val="32"/>
+        </w:rPr>
+        <w:t>).</w:t>
       </w:r>
     </w:p>
     <w:p>
@@ -310,7 +318,7 @@
     <w:p>
       <w:pPr>
         <w:rPr>
-          <w:ins w:id="2" w:author="Jonathan Bui" w:date="2021-04-16T13:06:00Z"/>
+          <w:ins w:id="3" w:author="Jonathan Bui" w:date="2021-04-16T13:06:00Z"/>
           <w:rFonts w:ascii="Arial" w:hAnsi="Arial" w:cs="Arial"/>
           <w:color w:val="70AD47" w:themeColor="accent6"/>
           <w:sz w:val="32"/>
@@ -334,7 +342,7 @@
           <w:color w:val="000000" w:themeColor="text1"/>
           <w:sz w:val="32"/>
           <w:szCs w:val="32"/>
-          <w:rPrChange w:id="3" w:author="Jonathan Bui" w:date="2021-04-16T13:06:00Z">
+          <w:rPrChange w:id="4" w:author="Jonathan Bui" w:date="2021-04-16T13:06:00Z">
             <w:rPr>
               <w:rFonts w:ascii="Arial" w:hAnsi="Arial" w:cs="Arial"/>
               <w:color w:val="70AD47" w:themeColor="accent6"/>
@@ -344,7 +352,7 @@
           </w:rPrChange>
         </w:rPr>
       </w:pPr>
-      <w:ins w:id="4" w:author="Jonathan Bui" w:date="2021-04-16T13:06:00Z">
+      <w:ins w:id="5" w:author="Jonathan Bui" w:date="2021-04-16T13:06:00Z">
         <w:r>
           <w:rPr>
             <w:rFonts w:ascii="Arial" w:hAnsi="Arial" w:cs="Arial"/>
@@ -355,7 +363,7 @@
           <w:t xml:space="preserve">The system uses byte streams to send and receive messages </w:t>
         </w:r>
       </w:ins>
-      <w:ins w:id="5" w:author="Jonathan Bui" w:date="2021-04-16T13:07:00Z">
+      <w:ins w:id="6" w:author="Jonathan Bui" w:date="2021-04-16T13:07:00Z">
         <w:r>
           <w:rPr>
             <w:rFonts w:ascii="Arial" w:hAnsi="Arial" w:cs="Arial"/>
@@ -363,47 +371,7 @@
             <w:sz w:val="32"/>
             <w:szCs w:val="32"/>
           </w:rPr>
-          <w:t xml:space="preserve">between client and server. Specifically, the client uses a </w:t>
-        </w:r>
-        <w:proofErr w:type="spellStart"/>
-        <w:r>
-          <w:rPr>
-            <w:rFonts w:ascii="Arial" w:hAnsi="Arial" w:cs="Arial"/>
-            <w:color w:val="000000" w:themeColor="text1"/>
-            <w:sz w:val="32"/>
-            <w:szCs w:val="32"/>
-          </w:rPr>
-          <w:t>BufferedReader</w:t>
-        </w:r>
-        <w:proofErr w:type="spellEnd"/>
-        <w:r>
-          <w:rPr>
-            <w:rFonts w:ascii="Arial" w:hAnsi="Arial" w:cs="Arial"/>
-            <w:color w:val="000000" w:themeColor="text1"/>
-            <w:sz w:val="32"/>
-            <w:szCs w:val="32"/>
-          </w:rPr>
-          <w:t xml:space="preserve"> to read messages and a </w:t>
-        </w:r>
-        <w:proofErr w:type="spellStart"/>
-        <w:r>
-          <w:rPr>
-            <w:rFonts w:ascii="Arial" w:hAnsi="Arial" w:cs="Arial"/>
-            <w:color w:val="000000" w:themeColor="text1"/>
-            <w:sz w:val="32"/>
-            <w:szCs w:val="32"/>
-          </w:rPr>
-          <w:t>DataOutputStream</w:t>
-        </w:r>
-        <w:proofErr w:type="spellEnd"/>
-        <w:r>
-          <w:rPr>
-            <w:rFonts w:ascii="Arial" w:hAnsi="Arial" w:cs="Arial"/>
-            <w:color w:val="000000" w:themeColor="text1"/>
-            <w:sz w:val="32"/>
-            <w:szCs w:val="32"/>
-          </w:rPr>
-          <w:t xml:space="preserve"> to send messages.</w:t>
+          <w:t>between client and server. Specifically, the client uses a BufferedReader to read messages and a DataOutputStream to send messages.</w:t>
         </w:r>
       </w:ins>
     </w:p>
@@ -419,7 +387,7 @@
     <w:p>
       <w:pPr>
         <w:rPr>
-          <w:ins w:id="6" w:author="Jonathan Bui" w:date="2021-04-16T16:41:00Z"/>
+          <w:ins w:id="7" w:author="Jonathan Bui" w:date="2021-04-16T16:41:00Z"/>
           <w:rFonts w:ascii="Arial" w:hAnsi="Arial" w:cs="Arial"/>
           <w:color w:val="70AD47" w:themeColor="accent6"/>
           <w:sz w:val="32"/>
@@ -430,7 +398,7 @@
     <w:p>
       <w:pPr>
         <w:rPr>
-          <w:ins w:id="7" w:author="Jonathan Bui" w:date="2021-04-16T16:41:00Z"/>
+          <w:ins w:id="8" w:author="Jonathan Bui" w:date="2021-04-16T16:41:00Z"/>
           <w:rFonts w:ascii="Arial" w:hAnsi="Arial" w:cs="Arial"/>
           <w:color w:val="70AD47" w:themeColor="accent6"/>
           <w:sz w:val="32"/>
@@ -441,7 +409,7 @@
     <w:p>
       <w:pPr>
         <w:rPr>
-          <w:ins w:id="8" w:author="Jonathan Bui" w:date="2021-04-16T13:08:00Z"/>
+          <w:ins w:id="9" w:author="Jonathan Bui" w:date="2021-04-16T13:08:00Z"/>
           <w:rFonts w:ascii="Arial" w:hAnsi="Arial" w:cs="Arial"/>
           <w:color w:val="70AD47" w:themeColor="accent6"/>
           <w:sz w:val="32"/>
@@ -465,7 +433,7 @@
           <w:rFonts w:ascii="Arial" w:hAnsi="Arial" w:cs="Arial"/>
           <w:sz w:val="32"/>
           <w:szCs w:val="32"/>
-          <w:rPrChange w:id="9" w:author="Jonathan Bui" w:date="2021-04-16T13:08:00Z">
+          <w:rPrChange w:id="10" w:author="Jonathan Bui" w:date="2021-04-16T13:08:00Z">
             <w:rPr>
               <w:rFonts w:ascii="Arial" w:hAnsi="Arial" w:cs="Arial"/>
               <w:color w:val="70AD47" w:themeColor="accent6"/>
@@ -475,7 +443,7 @@
           </w:rPrChange>
         </w:rPr>
       </w:pPr>
-      <w:ins w:id="10" w:author="Jonathan Bui" w:date="2021-04-16T16:33:00Z">
+      <w:ins w:id="11" w:author="Jonathan Bui" w:date="2021-04-16T16:33:00Z">
         <w:r>
           <w:rPr>
             <w:rFonts w:ascii="Arial" w:hAnsi="Arial" w:cs="Arial"/>
@@ -485,7 +453,7 @@
           <w:t xml:space="preserve">The handshake protocol involves the sending and receiving of specific messages between the client and the server. The client initiates the handshake with “HELO” and waits an “OK” response from the server. </w:t>
         </w:r>
       </w:ins>
-      <w:ins w:id="11" w:author="Jonathan Bui" w:date="2021-04-16T16:34:00Z">
+      <w:ins w:id="12" w:author="Jonathan Bui" w:date="2021-04-16T16:34:00Z">
         <w:r>
           <w:rPr>
             <w:rFonts w:ascii="Arial" w:hAnsi="Arial" w:cs="Arial"/>
@@ -589,6 +557,7 @@
     <w:p>
       <w:pPr>
         <w:rPr>
+          <w:ins w:id="13" w:author="Jonathan Skirtun" w:date="2021-04-16T23:40:00Z"/>
           <w:rFonts w:ascii="Arial" w:hAnsi="Arial" w:cs="Arial"/>
           <w:color w:val="70AD47" w:themeColor="accent6"/>
           <w:sz w:val="32"/>
@@ -629,6 +598,33 @@
           <w:rFonts w:ascii="Arial" w:hAnsi="Arial" w:cs="Arial"/>
           <w:sz w:val="32"/>
           <w:szCs w:val="32"/>
+          <w:rPrChange w:id="14" w:author="Jonathan Skirtun" w:date="2021-04-16T23:40:00Z">
+            <w:rPr>
+              <w:rFonts w:ascii="Arial" w:hAnsi="Arial" w:cs="Arial"/>
+              <w:color w:val="70AD47" w:themeColor="accent6"/>
+              <w:sz w:val="32"/>
+              <w:szCs w:val="32"/>
+            </w:rPr>
+          </w:rPrChange>
+        </w:rPr>
+      </w:pPr>
+      <w:ins w:id="15" w:author="Jonathan Skirtun" w:date="2021-04-16T23:40:00Z">
+        <w:r>
+          <w:rPr>
+            <w:rFonts w:ascii="Arial" w:hAnsi="Arial" w:cs="Arial"/>
+            <w:sz w:val="32"/>
+            <w:szCs w:val="32"/>
+          </w:rPr>
+          <w:t>In the scheduling phase the client receives jobs from the server using the REDY command and will parse the response it receives into a string array determining its response though the use of a switch statement. The client will schedule any job sent using the SCHD command, job ID, server type and the server ID. Except for the NONE command which breaks the loop the client will send the REDY command to receive a new job to schedule. After the loop breaks the QUIT command is sent and the simulation ends with the server outputting housekeeping files.</w:t>
+        </w:r>
+      </w:ins>
+    </w:p>
+    <w:p>
+      <w:pPr>
+        <w:rPr>
+          <w:rFonts w:ascii="Arial" w:hAnsi="Arial" w:cs="Arial"/>
+          <w:sz w:val="32"/>
+          <w:szCs w:val="32"/>
         </w:rPr>
       </w:pPr>
     </w:p>
@@ -672,7 +668,8 @@
     <w:p>
       <w:pPr>
         <w:rPr>
-          <w:ins w:id="12" w:author="Jonathan Bui" w:date="2021-04-16T16:42:00Z"/>
+          <w:ins w:id="16" w:author="Jonathan Bui" w:date="2021-04-16T16:42:00Z"/>
+          <w:del w:id="17" w:author="Jonathan Skirtun" w:date="2021-04-16T23:40:00Z"/>
           <w:rFonts w:ascii="Arial" w:hAnsi="Arial" w:cs="Arial"/>
           <w:sz w:val="32"/>
           <w:szCs w:val="32"/>
@@ -755,7 +752,7 @@
     <w:p>
       <w:pPr>
         <w:rPr>
-          <w:ins w:id="13" w:author="Jonathan Bui" w:date="2021-04-16T13:05:00Z"/>
+          <w:ins w:id="18" w:author="Jonathan Bui" w:date="2021-04-16T13:05:00Z"/>
           <w:rFonts w:ascii="Arial" w:hAnsi="Arial" w:cs="Arial"/>
           <w:sz w:val="32"/>
           <w:szCs w:val="32"/>
@@ -831,25 +828,7 @@
           <w:sz w:val="32"/>
           <w:szCs w:val="32"/>
         </w:rPr>
-        <w:t xml:space="preserve"> and core count in a class. Hold each server class in an array and sort using the </w:t>
-      </w:r>
-      <w:proofErr w:type="spellStart"/>
-      <w:r>
-        <w:rPr>
-          <w:rFonts w:ascii="Arial" w:hAnsi="Arial" w:cs="Arial"/>
-          <w:sz w:val="32"/>
-          <w:szCs w:val="32"/>
-        </w:rPr>
-        <w:t>arrays.sort</w:t>
-      </w:r>
-      <w:proofErr w:type="spellEnd"/>
-      <w:r>
-        <w:rPr>
-          <w:rFonts w:ascii="Arial" w:hAnsi="Arial" w:cs="Arial"/>
-          <w:sz w:val="32"/>
-          <w:szCs w:val="32"/>
-        </w:rPr>
-        <w:t xml:space="preserve"> utility in java. To do this a compare function</w:t>
+        <w:t xml:space="preserve"> and core count in a class. Hold each server class in an array and sort using the arrays.sort utility in java. To do this a compare function</w:t>
       </w:r>
       <w:r>
         <w:rPr>
@@ -895,12 +874,99 @@
     <w:p>
       <w:pPr>
         <w:rPr>
-          <w:ins w:id="14" w:author="Jonathan Bui" w:date="2021-04-16T13:05:00Z"/>
-          <w:rFonts w:ascii="Arial" w:hAnsi="Arial" w:cs="Arial"/>
-          <w:sz w:val="32"/>
-          <w:szCs w:val="32"/>
-        </w:rPr>
-      </w:pPr>
+          <w:ins w:id="19" w:author="Jonathan Bui" w:date="2021-04-16T13:05:00Z"/>
+          <w:rFonts w:ascii="Arial" w:hAnsi="Arial" w:cs="Arial"/>
+          <w:sz w:val="32"/>
+          <w:szCs w:val="32"/>
+        </w:rPr>
+      </w:pPr>
+      <w:ins w:id="20" w:author="Jonathan Skirtun" w:date="2021-04-16T23:30:00Z">
+        <w:r>
+          <w:rPr>
+            <w:rFonts w:ascii="Arial" w:hAnsi="Arial" w:cs="Arial"/>
+            <w:sz w:val="32"/>
+            <w:szCs w:val="32"/>
+          </w:rPr>
+          <w:t>Jonathan Skirtun worked on the scheduling of jobs</w:t>
+        </w:r>
+      </w:ins>
+      <w:ins w:id="21" w:author="Jonathan Skirtun" w:date="2021-04-16T23:34:00Z">
+        <w:r>
+          <w:rPr>
+            <w:rFonts w:ascii="Arial" w:hAnsi="Arial" w:cs="Arial"/>
+            <w:sz w:val="32"/>
+            <w:szCs w:val="32"/>
+          </w:rPr>
+          <w:t xml:space="preserve"> and closing the simulation</w:t>
+        </w:r>
+      </w:ins>
+      <w:ins w:id="22" w:author="Jonathan Skirtun" w:date="2021-04-16T23:30:00Z">
+        <w:r>
+          <w:rPr>
+            <w:rFonts w:ascii="Arial" w:hAnsi="Arial" w:cs="Arial"/>
+            <w:sz w:val="32"/>
+            <w:szCs w:val="32"/>
+          </w:rPr>
+          <w:t xml:space="preserve"> in the ds-sim client. The client requests jobs from the server and parses the response so it can figure out the job type and the job number which it stores into an array of strings that is overridden each time it wishes to schedule a job. Its first job is retrieved from earlier in the program to start the scheduling process</w:t>
+        </w:r>
+      </w:ins>
+      <w:ins w:id="23" w:author="Jonathan Skirtun" w:date="2021-04-16T23:36:00Z">
+        <w:r>
+          <w:rPr>
+            <w:rFonts w:ascii="Arial" w:hAnsi="Arial" w:cs="Arial"/>
+            <w:sz w:val="32"/>
+            <w:szCs w:val="32"/>
+          </w:rPr>
+          <w:t xml:space="preserve"> as it contains the necessary </w:t>
+        </w:r>
+      </w:ins>
+      <w:ins w:id="24" w:author="Jonathan Skirtun" w:date="2021-04-16T23:39:00Z">
+        <w:r>
+          <w:rPr>
+            <w:rFonts w:ascii="Arial" w:hAnsi="Arial" w:cs="Arial"/>
+            <w:sz w:val="32"/>
+            <w:szCs w:val="32"/>
+          </w:rPr>
+          <w:t>details,</w:t>
+        </w:r>
+      </w:ins>
+      <w:ins w:id="25" w:author="Jonathan Skirtun" w:date="2021-04-16T23:30:00Z">
+        <w:r>
+          <w:rPr>
+            <w:rFonts w:ascii="Arial" w:hAnsi="Arial" w:cs="Arial"/>
+            <w:sz w:val="32"/>
+            <w:szCs w:val="32"/>
+          </w:rPr>
+          <w:t xml:space="preserve"> and a switch statement is used to determine the command to be sent to the server in response. The scheduling process loops sending the REDY command when it is waiting on a job or has scheduled a job already. The loop breaks upon receiving the </w:t>
+        </w:r>
+        <w:proofErr w:type="gramStart"/>
+        <w:r>
+          <w:rPr>
+            <w:rFonts w:ascii="Arial" w:hAnsi="Arial" w:cs="Arial"/>
+            <w:sz w:val="32"/>
+            <w:szCs w:val="32"/>
+          </w:rPr>
+          <w:t>NONE command</w:t>
+        </w:r>
+        <w:proofErr w:type="gramEnd"/>
+        <w:r>
+          <w:rPr>
+            <w:rFonts w:ascii="Arial" w:hAnsi="Arial" w:cs="Arial"/>
+            <w:sz w:val="32"/>
+            <w:szCs w:val="32"/>
+          </w:rPr>
+          <w:t xml:space="preserve"> signifying that the server has no more jobs to </w:t>
+        </w:r>
+        <w:r>
+          <w:rPr>
+            <w:rFonts w:ascii="Arial" w:hAnsi="Arial" w:cs="Arial"/>
+            <w:sz w:val="32"/>
+            <w:szCs w:val="32"/>
+          </w:rPr>
+          <w:lastRenderedPageBreak/>
+          <w:t>schedule. Upon exiting the loop, the client sends the QUIT command and closes the simulation while the server creates logs and error reports before shutting down.</w:t>
+        </w:r>
+      </w:ins>
     </w:p>
     <w:p>
       <w:pPr>
@@ -977,6 +1043,9 @@
 <w15:people xmlns:wpc="http://schemas.microsoft.com/office/word/2010/wordprocessingCanvas" xmlns:cx="http://schemas.microsoft.com/office/drawing/2014/chartex" xmlns:cx1="http://schemas.microsoft.com/office/drawing/2015/9/8/chartex" xmlns:cx2="http://schemas.microsoft.com/office/drawing/2015/10/21/chartex" xmlns:cx3="http://schemas.microsoft.com/office/drawing/2016/5/9/chartex" xmlns:cx4="http://schemas.microsoft.com/office/drawing/2016/5/10/chartex" xmlns:cx5="http://schemas.microsoft.com/office/drawing/2016/5/11/chartex" xmlns:cx6="http://schemas.microsoft.com/office/drawing/2016/5/12/chartex" xmlns:cx7="http://schemas.microsoft.com/office/drawing/2016/5/13/chartex" xmlns:cx8="http://schemas.microsoft.com/office/drawing/2016/5/14/chartex" xmlns:mc="http://schemas.openxmlformats.org/markup-compatibility/2006" xmlns:aink="http://schemas.microsoft.com/office/drawing/2016/ink" xmlns:am3d="http://schemas.microsoft.com/office/drawing/2017/model3d" xmlns:o="urn:schemas-microsoft-com:office:office" xmlns:r="http://schemas.openxmlformats.org/officeDocument/2006/relationships" xmlns:m="http://schemas.openxmlformats.org/officeDocument/2006/math" xmlns:v="urn:schemas-microsoft-com:vml" xmlns:wp14="http://schemas.microsoft.com/office/word/2010/wordprocessingDrawing" xmlns:wp="http://schemas.openxmlformats.org/drawingml/2006/wordprocessingDrawing" xmlns:w10="urn:schemas-microsoft-com:office:word" xmlns:w="http://schemas.openxmlformats.org/wordprocessingml/2006/main" xmlns:w14="http://schemas.microsoft.com/office/word/2010/wordml" xmlns:w15="http://schemas.microsoft.com/office/word/2012/wordml" xmlns:w16cex="http://schemas.microsoft.com/office/word/2018/wordml/cex" xmlns:w16cid="http://schemas.microsoft.com/office/word/2016/wordml/cid" xmlns:w16="http://schemas.microsoft.com/office/word/2018/wordml" xmlns:w16sdtdh="http://schemas.microsoft.com/office/word/2020/wordml/sdtdatahash" xmlns:w16se="http://schemas.microsoft.com/office/word/2015/wordml/symex" xmlns:wpg="http://schemas.microsoft.com/office/word/2010/wordprocessingGroup" xmlns:wpi="http://schemas.microsoft.com/office/word/2010/wordprocessingInk" xmlns:wne="http://schemas.microsoft.com/office/word/2006/wordml" xmlns:wps="http://schemas.microsoft.com/office/word/2010/wordprocessingShape" mc:Ignorable="w14 w15 w16se w16cid w16 w16cex w16sdtdh wp14">
   <w15:person w15:author="Jonathan Bui">
     <w15:presenceInfo w15:providerId="Windows Live" w15:userId="86de024f8fc5b775"/>
+  </w15:person>
+  <w15:person w15:author="Jonathan Skirtun">
+    <w15:presenceInfo w15:providerId="Windows Live" w15:userId="b3365067bdcbbdaa"/>
   </w15:person>
 </w15:people>
 </file>
@@ -1383,7 +1452,6 @@
   <w:style w:type="character" w:default="1" w:styleId="DefaultParagraphFont">
     <w:name w:val="Default Paragraph Font"/>
     <w:uiPriority w:val="1"/>
-    <w:semiHidden/>
     <w:unhideWhenUsed/>
   </w:style>
   <w:style w:type="table" w:default="1" w:styleId="TableNormal">

</xml_diff>

<commit_message>
Minor edit to design
Minor edit to scheduling part of design
</commit_message>
<xml_diff>
--- a/Report.docx
+++ b/Report.docx
@@ -26,51 +26,33 @@
           <w:sz w:val="40"/>
           <w:szCs w:val="40"/>
         </w:rPr>
-        <w:t xml:space="preserve">All </w:t>
-      </w:r>
-      <w:proofErr w:type="gramStart"/>
+        <w:t>All To Largest</w:t>
+      </w:r>
       <w:r>
         <w:rPr>
           <w:rFonts w:ascii="Arial" w:hAnsi="Arial" w:cs="Arial"/>
           <w:sz w:val="40"/>
           <w:szCs w:val="40"/>
         </w:rPr>
-        <w:t>To</w:t>
-      </w:r>
-      <w:proofErr w:type="gramEnd"/>
+        <w:t>”</w:t>
+      </w:r>
       <w:r>
         <w:rPr>
           <w:rFonts w:ascii="Arial" w:hAnsi="Arial" w:cs="Arial"/>
           <w:sz w:val="40"/>
           <w:szCs w:val="40"/>
         </w:rPr>
-        <w:t xml:space="preserve"> Largest</w:t>
-      </w:r>
-      <w:r>
+        <w:t xml:space="preserve"> Job scheduler</w:t>
+      </w:r>
+    </w:p>
+    <w:p>
+      <w:pPr>
+        <w:jc w:val="center"/>
         <w:rPr>
           <w:rFonts w:ascii="Arial" w:hAnsi="Arial" w:cs="Arial"/>
           <w:sz w:val="40"/>
           <w:szCs w:val="40"/>
         </w:rPr>
-        <w:t>”</w:t>
-      </w:r>
-      <w:r>
-        <w:rPr>
-          <w:rFonts w:ascii="Arial" w:hAnsi="Arial" w:cs="Arial"/>
-          <w:sz w:val="40"/>
-          <w:szCs w:val="40"/>
-        </w:rPr>
-        <w:t xml:space="preserve"> Job scheduler</w:t>
-      </w:r>
-    </w:p>
-    <w:p>
-      <w:pPr>
-        <w:jc w:val="center"/>
-        <w:rPr>
-          <w:rFonts w:ascii="Arial" w:hAnsi="Arial" w:cs="Arial"/>
-          <w:sz w:val="40"/>
-          <w:szCs w:val="40"/>
-        </w:rPr>
       </w:pPr>
     </w:p>
     <w:p>
@@ -228,25 +210,7 @@
           <w:sz w:val="32"/>
           <w:szCs w:val="32"/>
         </w:rPr>
-        <w:t xml:space="preserve">This project is a client-side job schedular with the goal to connect to a job server and schedule all jobs to the first one of the largest server </w:t>
-      </w:r>
-      <w:proofErr w:type="gramStart"/>
-      <w:r>
-        <w:rPr>
-          <w:rFonts w:ascii="Arial" w:hAnsi="Arial" w:cs="Arial"/>
-          <w:sz w:val="32"/>
-          <w:szCs w:val="32"/>
-        </w:rPr>
-        <w:t>type</w:t>
-      </w:r>
-      <w:proofErr w:type="gramEnd"/>
-      <w:r>
-        <w:rPr>
-          <w:rFonts w:ascii="Arial" w:hAnsi="Arial" w:cs="Arial"/>
-          <w:sz w:val="32"/>
-          <w:szCs w:val="32"/>
-        </w:rPr>
-        <w:t>, which is the one with the highest core count in the server list.</w:t>
+        <w:t>This project is a client-side job schedular with the goal to connect to a job server and schedule all jobs to the first one of the largest server type, which is the one with the highest core count in the server list.</w:t>
       </w:r>
     </w:p>
     <w:p>
@@ -389,47 +353,7 @@
             <w:sz w:val="32"/>
             <w:szCs w:val="32"/>
           </w:rPr>
-          <w:t xml:space="preserve">between client and server. Specifically, the client uses a </w:t>
-        </w:r>
-        <w:proofErr w:type="spellStart"/>
-        <w:r>
-          <w:rPr>
-            <w:rFonts w:ascii="Arial" w:hAnsi="Arial" w:cs="Arial"/>
-            <w:color w:val="000000" w:themeColor="text1"/>
-            <w:sz w:val="32"/>
-            <w:szCs w:val="32"/>
-          </w:rPr>
-          <w:t>BufferedReader</w:t>
-        </w:r>
-        <w:proofErr w:type="spellEnd"/>
-        <w:r>
-          <w:rPr>
-            <w:rFonts w:ascii="Arial" w:hAnsi="Arial" w:cs="Arial"/>
-            <w:color w:val="000000" w:themeColor="text1"/>
-            <w:sz w:val="32"/>
-            <w:szCs w:val="32"/>
-          </w:rPr>
-          <w:t xml:space="preserve"> to read messages and a </w:t>
-        </w:r>
-        <w:proofErr w:type="spellStart"/>
-        <w:r>
-          <w:rPr>
-            <w:rFonts w:ascii="Arial" w:hAnsi="Arial" w:cs="Arial"/>
-            <w:color w:val="000000" w:themeColor="text1"/>
-            <w:sz w:val="32"/>
-            <w:szCs w:val="32"/>
-          </w:rPr>
-          <w:t>DataOutputStream</w:t>
-        </w:r>
-        <w:proofErr w:type="spellEnd"/>
-        <w:r>
-          <w:rPr>
-            <w:rFonts w:ascii="Arial" w:hAnsi="Arial" w:cs="Arial"/>
-            <w:color w:val="000000" w:themeColor="text1"/>
-            <w:sz w:val="32"/>
-            <w:szCs w:val="32"/>
-          </w:rPr>
-          <w:t xml:space="preserve"> to send messages.</w:t>
+          <w:t>between client and server. Specifically, the client uses a BufferedReader to read messages and a DataOutputStream to send messages.</w:t>
         </w:r>
       </w:ins>
     </w:p>
@@ -740,43 +664,7 @@
             <w:szCs w:val="32"/>
           </w:rPr>
           <w:lastRenderedPageBreak/>
-          <w:t xml:space="preserve">To find the server with the largest core count we would need to get a list of the server data, store the data and sort to find the first of the of the largest servers. To get the data it was a choice between reading the xml file that the ds-server produces or sending the GETS command to the server. It was decided to use the gets command as it </w:t>
-        </w:r>
-        <w:proofErr w:type="spellStart"/>
-        <w:r>
-          <w:rPr>
-            <w:rFonts w:ascii="Arial" w:hAnsi="Arial" w:cs="Arial"/>
-            <w:sz w:val="32"/>
-            <w:szCs w:val="32"/>
-          </w:rPr>
-          <w:t>it</w:t>
-        </w:r>
-        <w:proofErr w:type="spellEnd"/>
-        <w:r>
-          <w:rPr>
-            <w:rFonts w:ascii="Arial" w:hAnsi="Arial" w:cs="Arial"/>
-            <w:sz w:val="32"/>
-            <w:szCs w:val="32"/>
-          </w:rPr>
-          <w:t xml:space="preserve"> easier to get the data sent from the serer then trying to read an external file. Then the data need to be stored and sort. For this it was easiest to use a class object to store the data so we could use the java compare function along with </w:t>
-        </w:r>
-        <w:proofErr w:type="spellStart"/>
-        <w:r>
-          <w:rPr>
-            <w:rFonts w:ascii="Arial" w:hAnsi="Arial" w:cs="Arial"/>
-            <w:sz w:val="32"/>
-            <w:szCs w:val="32"/>
-          </w:rPr>
-          <w:t>sort</w:t>
-        </w:r>
-        <w:proofErr w:type="spellEnd"/>
-        <w:r>
-          <w:rPr>
-            <w:rFonts w:ascii="Arial" w:hAnsi="Arial" w:cs="Arial"/>
-            <w:sz w:val="32"/>
-            <w:szCs w:val="32"/>
-          </w:rPr>
-          <w:t xml:space="preserve"> utility to easily sort the data in </w:t>
+          <w:t xml:space="preserve">To find the server with the largest core count we would need to get a list of the server data, store the data and sort to find the first of the of the largest servers. To get the data it was a choice between reading the xml file that the ds-server produces or sending the GETS command to the server. It was decided to use the gets command as it it easier to get the data sent from the serer then trying to read an external file. Then the data need to be stored and sort. For this it was easiest to use a class object to store the data so we could use the java compare function along with sort utility to easily sort the data in </w:t>
         </w:r>
       </w:ins>
       <w:ins w:id="18" w:author="Aydin Sumer" w:date="2021-04-17T12:25:00Z">
@@ -879,17 +767,27 @@
           <w:t>ID needs to be obtained</w:t>
         </w:r>
       </w:ins>
-    </w:p>
-    <w:p>
-      <w:pPr>
-        <w:rPr>
-          <w:ins w:id="28" w:author="Jonathan Skirtun" w:date="2021-04-17T17:19:00Z"/>
-          <w:rFonts w:ascii="Arial" w:hAnsi="Arial" w:cs="Arial"/>
-          <w:sz w:val="32"/>
-          <w:szCs w:val="32"/>
-        </w:rPr>
-      </w:pPr>
-      <w:ins w:id="29" w:author="Jonathan Skirtun" w:date="2021-04-17T18:01:00Z">
+      <w:ins w:id="28" w:author="Jonathan Skirtun" w:date="2021-04-17T18:17:00Z">
+        <w:r>
+          <w:rPr>
+            <w:rFonts w:ascii="Arial" w:hAnsi="Arial" w:cs="Arial"/>
+            <w:sz w:val="32"/>
+            <w:szCs w:val="32"/>
+          </w:rPr>
+          <w:t xml:space="preserve"> during the scheduling component</w:t>
+        </w:r>
+      </w:ins>
+    </w:p>
+    <w:p>
+      <w:pPr>
+        <w:rPr>
+          <w:ins w:id="29" w:author="Jonathan Skirtun" w:date="2021-04-17T17:19:00Z"/>
+          <w:rFonts w:ascii="Arial" w:hAnsi="Arial" w:cs="Arial"/>
+          <w:sz w:val="32"/>
+          <w:szCs w:val="32"/>
+        </w:rPr>
+      </w:pPr>
+      <w:ins w:id="30" w:author="Jonathan Skirtun" w:date="2021-04-17T18:01:00Z">
         <w:r>
           <w:rPr>
             <w:rFonts w:ascii="Arial" w:hAnsi="Arial" w:cs="Arial"/>
@@ -899,7 +797,7 @@
           <w:t xml:space="preserve">. </w:t>
         </w:r>
       </w:ins>
-      <w:ins w:id="30" w:author="Jonathan Skirtun" w:date="2021-04-17T17:24:00Z">
+      <w:ins w:id="31" w:author="Jonathan Skirtun" w:date="2021-04-17T17:24:00Z">
         <w:r>
           <w:rPr>
             <w:rFonts w:ascii="Arial" w:hAnsi="Arial" w:cs="Arial"/>
@@ -909,7 +807,7 @@
           <w:t xml:space="preserve">To </w:t>
         </w:r>
       </w:ins>
-      <w:ins w:id="31" w:author="Jonathan Skirtun" w:date="2021-04-17T17:27:00Z">
+      <w:ins w:id="32" w:author="Jonathan Skirtun" w:date="2021-04-17T17:27:00Z">
         <w:r>
           <w:rPr>
             <w:rFonts w:ascii="Arial" w:hAnsi="Arial" w:cs="Arial"/>
@@ -919,7 +817,7 @@
           <w:t xml:space="preserve">obtain the </w:t>
         </w:r>
       </w:ins>
-      <w:ins w:id="32" w:author="Jonathan Skirtun" w:date="2021-04-17T17:37:00Z">
+      <w:ins w:id="33" w:author="Jonathan Skirtun" w:date="2021-04-17T17:37:00Z">
         <w:r>
           <w:rPr>
             <w:rFonts w:ascii="Arial" w:hAnsi="Arial" w:cs="Arial"/>
@@ -929,7 +827,7 @@
           <w:t>ID</w:t>
         </w:r>
       </w:ins>
-      <w:ins w:id="33" w:author="Jonathan Skirtun" w:date="2021-04-17T17:27:00Z">
+      <w:ins w:id="34" w:author="Jonathan Skirtun" w:date="2021-04-17T17:27:00Z">
         <w:r>
           <w:rPr>
             <w:rFonts w:ascii="Arial" w:hAnsi="Arial" w:cs="Arial"/>
@@ -939,7 +837,7 @@
           <w:t xml:space="preserve"> of a particular job the client needs to </w:t>
         </w:r>
       </w:ins>
-      <w:ins w:id="34" w:author="Jonathan Skirtun" w:date="2021-04-17T17:28:00Z">
+      <w:ins w:id="35" w:author="Jonathan Skirtun" w:date="2021-04-17T17:28:00Z">
         <w:r>
           <w:rPr>
             <w:rFonts w:ascii="Arial" w:hAnsi="Arial" w:cs="Arial"/>
@@ -949,7 +847,7 @@
           <w:t xml:space="preserve">send the REDY command to the server and </w:t>
         </w:r>
       </w:ins>
-      <w:ins w:id="35" w:author="Jonathan Skirtun" w:date="2021-04-17T17:29:00Z">
+      <w:ins w:id="36" w:author="Jonathan Skirtun" w:date="2021-04-17T17:29:00Z">
         <w:r>
           <w:rPr>
             <w:rFonts w:ascii="Arial" w:hAnsi="Arial" w:cs="Arial"/>
@@ -959,7 +857,7 @@
           <w:t>request a job</w:t>
         </w:r>
       </w:ins>
-      <w:ins w:id="36" w:author="Jonathan Skirtun" w:date="2021-04-17T17:32:00Z">
+      <w:ins w:id="37" w:author="Jonathan Skirtun" w:date="2021-04-17T17:32:00Z">
         <w:r>
           <w:rPr>
             <w:rFonts w:ascii="Arial" w:hAnsi="Arial" w:cs="Arial"/>
@@ -969,7 +867,7 @@
           <w:t>,</w:t>
         </w:r>
       </w:ins>
-      <w:ins w:id="37" w:author="Jonathan Skirtun" w:date="2021-04-17T17:29:00Z">
+      <w:ins w:id="38" w:author="Jonathan Skirtun" w:date="2021-04-17T17:29:00Z">
         <w:r>
           <w:rPr>
             <w:rFonts w:ascii="Arial" w:hAnsi="Arial" w:cs="Arial"/>
@@ -979,7 +877,7 @@
           <w:t xml:space="preserve"> this data then needs to be parsed and stored </w:t>
         </w:r>
       </w:ins>
-      <w:ins w:id="38" w:author="Jonathan Skirtun" w:date="2021-04-17T17:48:00Z">
+      <w:ins w:id="39" w:author="Jonathan Skirtun" w:date="2021-04-17T17:48:00Z">
         <w:r>
           <w:rPr>
             <w:rFonts w:ascii="Arial" w:hAnsi="Arial" w:cs="Arial"/>
@@ -989,7 +887,7 @@
           <w:t>in</w:t>
         </w:r>
       </w:ins>
-      <w:ins w:id="39" w:author="Jonathan Skirtun" w:date="2021-04-17T17:30:00Z">
+      <w:ins w:id="40" w:author="Jonathan Skirtun" w:date="2021-04-17T17:30:00Z">
         <w:r>
           <w:rPr>
             <w:rFonts w:ascii="Arial" w:hAnsi="Arial" w:cs="Arial"/>
@@ -999,7 +897,7 @@
           <w:t xml:space="preserve">to </w:t>
         </w:r>
       </w:ins>
-      <w:ins w:id="40" w:author="Jonathan Skirtun" w:date="2021-04-17T17:48:00Z">
+      <w:ins w:id="41" w:author="Jonathan Skirtun" w:date="2021-04-17T17:48:00Z">
         <w:r>
           <w:rPr>
             <w:rFonts w:ascii="Arial" w:hAnsi="Arial" w:cs="Arial"/>
@@ -1009,7 +907,7 @@
           <w:t xml:space="preserve">an array </w:t>
         </w:r>
       </w:ins>
-      <w:ins w:id="41" w:author="Jonathan Skirtun" w:date="2021-04-17T18:01:00Z">
+      <w:ins w:id="42" w:author="Jonathan Skirtun" w:date="2021-04-17T18:01:00Z">
         <w:r>
           <w:rPr>
             <w:rFonts w:ascii="Arial" w:hAnsi="Arial" w:cs="Arial"/>
@@ -1019,7 +917,7 @@
           <w:t xml:space="preserve">to </w:t>
         </w:r>
       </w:ins>
-      <w:ins w:id="42" w:author="Jonathan Skirtun" w:date="2021-04-17T17:30:00Z">
+      <w:ins w:id="43" w:author="Jonathan Skirtun" w:date="2021-04-17T17:30:00Z">
         <w:r>
           <w:rPr>
             <w:rFonts w:ascii="Arial" w:hAnsi="Arial" w:cs="Arial"/>
@@ -1029,7 +927,7 @@
           <w:t>obtain the job numbe</w:t>
         </w:r>
       </w:ins>
-      <w:ins w:id="43" w:author="Jonathan Skirtun" w:date="2021-04-17T17:32:00Z">
+      <w:ins w:id="44" w:author="Jonathan Skirtun" w:date="2021-04-17T17:32:00Z">
         <w:r>
           <w:rPr>
             <w:rFonts w:ascii="Arial" w:hAnsi="Arial" w:cs="Arial"/>
@@ -1039,7 +937,7 @@
           <w:t>r.</w:t>
         </w:r>
       </w:ins>
-      <w:ins w:id="44" w:author="Jonathan Skirtun" w:date="2021-04-17T17:30:00Z">
+      <w:ins w:id="45" w:author="Jonathan Skirtun" w:date="2021-04-17T17:30:00Z">
         <w:r>
           <w:rPr>
             <w:rFonts w:ascii="Arial" w:hAnsi="Arial" w:cs="Arial"/>
@@ -1049,7 +947,7 @@
           <w:t xml:space="preserve"> </w:t>
         </w:r>
       </w:ins>
-      <w:ins w:id="45" w:author="Jonathan Skirtun" w:date="2021-04-17T17:40:00Z">
+      <w:ins w:id="46" w:author="Jonathan Skirtun" w:date="2021-04-17T17:40:00Z">
         <w:r>
           <w:rPr>
             <w:rFonts w:ascii="Arial" w:hAnsi="Arial" w:cs="Arial"/>
@@ -1059,7 +957,7 @@
           <w:t xml:space="preserve">After jobs are </w:t>
         </w:r>
       </w:ins>
-      <w:ins w:id="46" w:author="Jonathan Skirtun" w:date="2021-04-17T17:47:00Z">
+      <w:ins w:id="47" w:author="Jonathan Skirtun" w:date="2021-04-17T17:47:00Z">
         <w:r>
           <w:rPr>
             <w:rFonts w:ascii="Arial" w:hAnsi="Arial" w:cs="Arial"/>
@@ -1069,7 +967,7 @@
           <w:t>scheduled,</w:t>
         </w:r>
       </w:ins>
-      <w:ins w:id="47" w:author="Jonathan Skirtun" w:date="2021-04-17T17:40:00Z">
+      <w:ins w:id="48" w:author="Jonathan Skirtun" w:date="2021-04-17T17:40:00Z">
         <w:r>
           <w:rPr>
             <w:rFonts w:ascii="Arial" w:hAnsi="Arial" w:cs="Arial"/>
@@ -1079,7 +977,7 @@
           <w:t xml:space="preserve"> </w:t>
         </w:r>
       </w:ins>
-      <w:ins w:id="48" w:author="Jonathan Skirtun" w:date="2021-04-17T17:41:00Z">
+      <w:ins w:id="49" w:author="Jonathan Skirtun" w:date="2021-04-17T17:41:00Z">
         <w:r>
           <w:rPr>
             <w:rFonts w:ascii="Arial" w:hAnsi="Arial" w:cs="Arial"/>
@@ -1089,7 +987,7 @@
           <w:t>the client will request</w:t>
         </w:r>
       </w:ins>
-      <w:ins w:id="49" w:author="Jonathan Skirtun" w:date="2021-04-17T17:49:00Z">
+      <w:ins w:id="50" w:author="Jonathan Skirtun" w:date="2021-04-17T17:49:00Z">
         <w:r>
           <w:rPr>
             <w:rFonts w:ascii="Arial" w:hAnsi="Arial" w:cs="Arial"/>
@@ -1099,7 +997,7 @@
           <w:t xml:space="preserve"> and schedule more jobs by</w:t>
         </w:r>
       </w:ins>
-      <w:ins w:id="50" w:author="Jonathan Skirtun" w:date="2021-04-17T17:50:00Z">
+      <w:ins w:id="51" w:author="Jonathan Skirtun" w:date="2021-04-17T17:50:00Z">
         <w:r>
           <w:rPr>
             <w:rFonts w:ascii="Arial" w:hAnsi="Arial" w:cs="Arial"/>
@@ -1109,7 +1007,7 @@
           <w:t xml:space="preserve"> using a while loop and switch statement. A while loop was chosen over any other type of loop as the client would be awaiting input from the server rather th</w:t>
         </w:r>
       </w:ins>
-      <w:ins w:id="51" w:author="Jonathan Skirtun" w:date="2021-04-17T17:51:00Z">
+      <w:ins w:id="52" w:author="Jonathan Skirtun" w:date="2021-04-17T17:51:00Z">
         <w:r>
           <w:rPr>
             <w:rFonts w:ascii="Arial" w:hAnsi="Arial" w:cs="Arial"/>
@@ -1119,7 +1017,7 @@
           <w:t>an incrementing over an array or a set number of times. The switch statement was chosen over a</w:t>
         </w:r>
       </w:ins>
-      <w:ins w:id="52" w:author="Jonathan Skirtun" w:date="2021-04-17T17:52:00Z">
+      <w:ins w:id="53" w:author="Jonathan Skirtun" w:date="2021-04-17T17:52:00Z">
         <w:r>
           <w:rPr>
             <w:rFonts w:ascii="Arial" w:hAnsi="Arial" w:cs="Arial"/>
@@ -1135,7 +1033,7 @@
             <w:iCs/>
             <w:sz w:val="32"/>
             <w:szCs w:val="32"/>
-            <w:rPrChange w:id="53" w:author="Jonathan Skirtun" w:date="2021-04-17T17:52:00Z">
+            <w:rPrChange w:id="54" w:author="Jonathan Skirtun" w:date="2021-04-17T17:52:00Z">
               <w:rPr>
                 <w:rFonts w:ascii="Arial" w:hAnsi="Arial" w:cs="Arial"/>
                 <w:sz w:val="32"/>
@@ -1154,7 +1052,7 @@
           <w:t xml:space="preserve"> statement as it would be cleaner </w:t>
         </w:r>
       </w:ins>
-      <w:ins w:id="54" w:author="Jonathan Skirtun" w:date="2021-04-17T17:55:00Z">
+      <w:ins w:id="55" w:author="Jonathan Skirtun" w:date="2021-04-17T17:55:00Z">
         <w:r>
           <w:rPr>
             <w:rFonts w:ascii="Arial" w:hAnsi="Arial" w:cs="Arial"/>
@@ -1164,7 +1062,7 @@
           <w:t>and only needs to test a single variable</w:t>
         </w:r>
       </w:ins>
-      <w:ins w:id="55" w:author="Jonathan Skirtun" w:date="2021-04-17T17:56:00Z">
+      <w:ins w:id="56" w:author="Jonathan Skirtun" w:date="2021-04-17T17:56:00Z">
         <w:r>
           <w:rPr>
             <w:rFonts w:ascii="Arial" w:hAnsi="Arial" w:cs="Arial"/>
@@ -1174,7 +1072,7 @@
           <w:t xml:space="preserve"> to determine the client response</w:t>
         </w:r>
       </w:ins>
-      <w:ins w:id="56" w:author="Jonathan Skirtun" w:date="2021-04-17T17:52:00Z">
+      <w:ins w:id="57" w:author="Jonathan Skirtun" w:date="2021-04-17T17:52:00Z">
         <w:r>
           <w:rPr>
             <w:rFonts w:ascii="Arial" w:hAnsi="Arial" w:cs="Arial"/>
@@ -1184,7 +1082,7 @@
           <w:t>.</w:t>
         </w:r>
       </w:ins>
-      <w:ins w:id="57" w:author="Jonathan Skirtun" w:date="2021-04-17T17:57:00Z">
+      <w:ins w:id="58" w:author="Jonathan Skirtun" w:date="2021-04-17T17:57:00Z">
         <w:r>
           <w:rPr>
             <w:rFonts w:ascii="Arial" w:hAnsi="Arial" w:cs="Arial"/>
@@ -1194,7 +1092,7 @@
           <w:t xml:space="preserve"> </w:t>
         </w:r>
       </w:ins>
-      <w:ins w:id="58" w:author="Jonathan Skirtun" w:date="2021-04-17T17:42:00Z">
+      <w:ins w:id="59" w:author="Jonathan Skirtun" w:date="2021-04-17T17:42:00Z">
         <w:r>
           <w:rPr>
             <w:rFonts w:ascii="Arial" w:hAnsi="Arial" w:cs="Arial"/>
@@ -1204,7 +1102,7 @@
           <w:t>When the server has no more jobs to schedule the loop breaks and the simulation cl</w:t>
         </w:r>
       </w:ins>
-      <w:ins w:id="59" w:author="Jonathan Skirtun" w:date="2021-04-17T17:43:00Z">
+      <w:ins w:id="60" w:author="Jonathan Skirtun" w:date="2021-04-17T17:43:00Z">
         <w:r>
           <w:rPr>
             <w:rFonts w:ascii="Arial" w:hAnsi="Arial" w:cs="Arial"/>
@@ -1214,7 +1112,7 @@
           <w:t>oses</w:t>
         </w:r>
       </w:ins>
-      <w:ins w:id="60" w:author="Jonathan Skirtun" w:date="2021-04-17T17:57:00Z">
+      <w:ins w:id="61" w:author="Jonathan Skirtun" w:date="2021-04-17T17:57:00Z">
         <w:r>
           <w:rPr>
             <w:rFonts w:ascii="Arial" w:hAnsi="Arial" w:cs="Arial"/>
@@ -1268,51 +1166,31 @@
           <w:sz w:val="32"/>
           <w:szCs w:val="32"/>
         </w:rPr>
-        <w:t xml:space="preserve">: brief description of any implementation specific information including technologies, techniques, software libraries and data structures used. How each of components/functions of your simulator is implemented including who </w:t>
-      </w:r>
-      <w:proofErr w:type="gramStart"/>
-      <w:r>
-        <w:rPr>
-          <w:rFonts w:ascii="Arial" w:hAnsi="Arial" w:cs="Arial"/>
-          <w:color w:val="FF0000"/>
-          <w:sz w:val="32"/>
-          <w:szCs w:val="32"/>
-        </w:rPr>
-        <w:t>is in charge of</w:t>
-      </w:r>
-      <w:proofErr w:type="gramEnd"/>
-      <w:r>
-        <w:rPr>
-          <w:rFonts w:ascii="Arial" w:hAnsi="Arial" w:cs="Arial"/>
-          <w:color w:val="FF0000"/>
-          <w:sz w:val="32"/>
-          <w:szCs w:val="32"/>
-        </w:rPr>
-        <w:t xml:space="preserve"> which function(s) and how they have led the design and development.</w:t>
-      </w:r>
-    </w:p>
-    <w:p>
-      <w:pPr>
-        <w:rPr>
-          <w:rFonts w:ascii="Arial" w:hAnsi="Arial" w:cs="Arial"/>
-          <w:sz w:val="32"/>
-          <w:szCs w:val="32"/>
-        </w:rPr>
-      </w:pPr>
-    </w:p>
-    <w:p>
-      <w:pPr>
-        <w:rPr>
-          <w:rFonts w:ascii="Arial" w:hAnsi="Arial" w:cs="Arial"/>
-          <w:sz w:val="32"/>
-          <w:szCs w:val="32"/>
-        </w:rPr>
-      </w:pPr>
-    </w:p>
-    <w:p>
-      <w:pPr>
-        <w:rPr>
-          <w:ins w:id="61" w:author="Jonathan Bui" w:date="2021-04-16T13:05:00Z"/>
+        <w:t>: brief description of any implementation specific information including technologies, techniques, software libraries and data structures used. How each of components/functions of your simulator is implemented including who is in charge of which function(s) and how they have led the design and development.</w:t>
+      </w:r>
+    </w:p>
+    <w:p>
+      <w:pPr>
+        <w:rPr>
+          <w:rFonts w:ascii="Arial" w:hAnsi="Arial" w:cs="Arial"/>
+          <w:sz w:val="32"/>
+          <w:szCs w:val="32"/>
+        </w:rPr>
+      </w:pPr>
+    </w:p>
+    <w:p>
+      <w:pPr>
+        <w:rPr>
+          <w:rFonts w:ascii="Arial" w:hAnsi="Arial" w:cs="Arial"/>
+          <w:sz w:val="32"/>
+          <w:szCs w:val="32"/>
+        </w:rPr>
+      </w:pPr>
+    </w:p>
+    <w:p>
+      <w:pPr>
+        <w:rPr>
+          <w:ins w:id="62" w:author="Jonathan Bui" w:date="2021-04-16T13:05:00Z"/>
           <w:rFonts w:ascii="Arial" w:hAnsi="Arial" w:cs="Arial"/>
           <w:sz w:val="32"/>
           <w:szCs w:val="32"/>
@@ -1388,27 +1266,7 @@
           <w:sz w:val="32"/>
           <w:szCs w:val="32"/>
         </w:rPr>
-        <w:t xml:space="preserve"> and core count in a class. Hold each server class in an array and sort using the </w:t>
-      </w:r>
-      <w:proofErr w:type="spellStart"/>
-      <w:proofErr w:type="gramStart"/>
-      <w:r>
-        <w:rPr>
-          <w:rFonts w:ascii="Arial" w:hAnsi="Arial" w:cs="Arial"/>
-          <w:sz w:val="32"/>
-          <w:szCs w:val="32"/>
-        </w:rPr>
-        <w:t>arrays.sort</w:t>
-      </w:r>
-      <w:proofErr w:type="spellEnd"/>
-      <w:proofErr w:type="gramEnd"/>
-      <w:r>
-        <w:rPr>
-          <w:rFonts w:ascii="Arial" w:hAnsi="Arial" w:cs="Arial"/>
-          <w:sz w:val="32"/>
-          <w:szCs w:val="32"/>
-        </w:rPr>
-        <w:t xml:space="preserve"> utility in java. To do this a compare function</w:t>
+        <w:t xml:space="preserve"> and core count in a class. Hold each server class in an array and sort using the arrays.sort utility in java. To do this a compare function</w:t>
       </w:r>
       <w:r>
         <w:rPr>
@@ -1454,13 +1312,13 @@
     <w:p>
       <w:pPr>
         <w:rPr>
-          <w:ins w:id="62" w:author="Jonathan Bui" w:date="2021-04-16T13:05:00Z"/>
-          <w:rFonts w:ascii="Arial" w:hAnsi="Arial" w:cs="Arial"/>
-          <w:sz w:val="32"/>
-          <w:szCs w:val="32"/>
-        </w:rPr>
-      </w:pPr>
-      <w:ins w:id="63" w:author="Jonathan Skirtun" w:date="2021-04-16T23:30:00Z">
+          <w:ins w:id="63" w:author="Jonathan Bui" w:date="2021-04-16T13:05:00Z"/>
+          <w:rFonts w:ascii="Arial" w:hAnsi="Arial" w:cs="Arial"/>
+          <w:sz w:val="32"/>
+          <w:szCs w:val="32"/>
+        </w:rPr>
+      </w:pPr>
+      <w:ins w:id="64" w:author="Jonathan Skirtun" w:date="2021-04-16T23:30:00Z">
         <w:r>
           <w:rPr>
             <w:rFonts w:ascii="Arial" w:hAnsi="Arial" w:cs="Arial"/>
@@ -1470,7 +1328,7 @@
           <w:t>Jonathan Skirtun worked on the scheduling of jobs</w:t>
         </w:r>
       </w:ins>
-      <w:ins w:id="64" w:author="Jonathan Skirtun" w:date="2021-04-16T23:34:00Z">
+      <w:ins w:id="65" w:author="Jonathan Skirtun" w:date="2021-04-16T23:34:00Z">
         <w:r>
           <w:rPr>
             <w:rFonts w:ascii="Arial" w:hAnsi="Arial" w:cs="Arial"/>
@@ -1480,7 +1338,7 @@
           <w:t xml:space="preserve"> and closing the simulation</w:t>
         </w:r>
       </w:ins>
-      <w:ins w:id="65" w:author="Jonathan Skirtun" w:date="2021-04-16T23:30:00Z">
+      <w:ins w:id="66" w:author="Jonathan Skirtun" w:date="2021-04-16T23:30:00Z">
         <w:r>
           <w:rPr>
             <w:rFonts w:ascii="Arial" w:hAnsi="Arial" w:cs="Arial"/>
@@ -1490,7 +1348,7 @@
           <w:t xml:space="preserve"> in the ds-sim client. The client requests jobs from the server and parses the response so it can figure out the job type and the job number which it stores into an array of strings that is overridden each time it wishes to schedule a job. Its first job is retrieved from earlier in the program to start the scheduling process</w:t>
         </w:r>
       </w:ins>
-      <w:ins w:id="66" w:author="Jonathan Skirtun" w:date="2021-04-16T23:36:00Z">
+      <w:ins w:id="67" w:author="Jonathan Skirtun" w:date="2021-04-16T23:36:00Z">
         <w:r>
           <w:rPr>
             <w:rFonts w:ascii="Arial" w:hAnsi="Arial" w:cs="Arial"/>
@@ -1500,7 +1358,7 @@
           <w:t xml:space="preserve"> as it contains the necessary </w:t>
         </w:r>
       </w:ins>
-      <w:ins w:id="67" w:author="Jonathan Skirtun" w:date="2021-04-16T23:39:00Z">
+      <w:ins w:id="68" w:author="Jonathan Skirtun" w:date="2021-04-16T23:39:00Z">
         <w:r>
           <w:rPr>
             <w:rFonts w:ascii="Arial" w:hAnsi="Arial" w:cs="Arial"/>
@@ -1510,32 +1368,14 @@
           <w:t>details,</w:t>
         </w:r>
       </w:ins>
-      <w:ins w:id="68" w:author="Jonathan Skirtun" w:date="2021-04-16T23:30:00Z">
-        <w:r>
-          <w:rPr>
-            <w:rFonts w:ascii="Arial" w:hAnsi="Arial" w:cs="Arial"/>
-            <w:sz w:val="32"/>
-            <w:szCs w:val="32"/>
-          </w:rPr>
-          <w:t xml:space="preserve"> and a switch statement is used to determine the command to be sent to the server in response. The scheduling process loops sending the REDY command when it is waiting on a job or has scheduled a job already. The loop breaks upon receiving the </w:t>
-        </w:r>
-        <w:proofErr w:type="gramStart"/>
-        <w:r>
-          <w:rPr>
-            <w:rFonts w:ascii="Arial" w:hAnsi="Arial" w:cs="Arial"/>
-            <w:sz w:val="32"/>
-            <w:szCs w:val="32"/>
-          </w:rPr>
-          <w:t>NONE command</w:t>
-        </w:r>
-        <w:proofErr w:type="gramEnd"/>
-        <w:r>
-          <w:rPr>
-            <w:rFonts w:ascii="Arial" w:hAnsi="Arial" w:cs="Arial"/>
-            <w:sz w:val="32"/>
-            <w:szCs w:val="32"/>
-          </w:rPr>
-          <w:t xml:space="preserve"> signifying that the server has no more jobs to </w:t>
+      <w:ins w:id="69" w:author="Jonathan Skirtun" w:date="2021-04-16T23:30:00Z">
+        <w:r>
+          <w:rPr>
+            <w:rFonts w:ascii="Arial" w:hAnsi="Arial" w:cs="Arial"/>
+            <w:sz w:val="32"/>
+            <w:szCs w:val="32"/>
+          </w:rPr>
+          <w:t xml:space="preserve"> and a switch statement is used to determine the command to be sent to the server in response. The scheduling process loops sending the REDY command when it is waiting on a job or has scheduled a job already. The loop breaks upon receiving the NONE command signifying that the server has no more jobs to </w:t>
         </w:r>
         <w:r>
           <w:rPr>

</xml_diff>